<commit_message>
inequality tests, new param: log_inequality
</commit_message>
<xml_diff>
--- a/warStratSummary.docx
+++ b/warStratSummary.docx
@@ -319,6 +319,23 @@
       <w:proofErr w:type="spellStart"/>
       <w:r>
         <w:t>interventions_on</w:t>
+      </w:r>
+      <w:proofErr w:type="spellEnd"/>
+      <w:r>
+        <w:t xml:space="preserve"> = True</w:t>
+      </w:r>
+    </w:p>
+    <w:p>
+      <w:pPr>
+        <w:pStyle w:val="ListParagraph"/>
+        <w:numPr>
+          <w:ilvl w:val="2"/>
+          <w:numId w:val="1"/>
+        </w:numPr>
+      </w:pPr>
+      <w:proofErr w:type="spellStart"/>
+      <w:r>
+        <w:t>log_inequality</w:t>
       </w:r>
       <w:proofErr w:type="spellEnd"/>
       <w:r>
@@ -659,13 +676,7 @@
         </w:rPr>
       </w:pPr>
       <w:r>
-        <w:t xml:space="preserve">Test </w:t>
-      </w:r>
-      <w:r>
-        <w:t>2</w:t>
-      </w:r>
-      <w:r>
-        <w:t>:</w:t>
+        <w:t>Test 2:</w:t>
       </w:r>
     </w:p>
     <w:p>
@@ -696,10 +707,7 @@
         <w:t>1</w:t>
       </w:r>
       <w:r>
-        <w:t xml:space="preserve"> </w:t>
-      </w:r>
-      <w:r>
-        <w:t xml:space="preserve">except </w:t>
+        <w:t xml:space="preserve"> except </w:t>
       </w:r>
       <w:proofErr w:type="spellStart"/>
       <w:r>
@@ -876,6 +884,23 @@
           <w:numId w:val="1"/>
         </w:numPr>
       </w:pPr>
+      <w:proofErr w:type="spellStart"/>
+      <w:r>
+        <w:t>log_inequality</w:t>
+      </w:r>
+      <w:proofErr w:type="spellEnd"/>
+      <w:r>
+        <w:t xml:space="preserve"> = True</w:t>
+      </w:r>
+    </w:p>
+    <w:p>
+      <w:pPr>
+        <w:pStyle w:val="ListParagraph"/>
+        <w:numPr>
+          <w:ilvl w:val="2"/>
+          <w:numId w:val="1"/>
+        </w:numPr>
+      </w:pPr>
       <w:r>
         <w:t>seed = 123456654321</w:t>
       </w:r>
@@ -902,13 +927,7 @@
       </w:r>
       <w:proofErr w:type="spellEnd"/>
       <w:r>
-        <w:t>/war_ambition</w:t>
-      </w:r>
-      <w:r>
-        <w:t>2</w:t>
-      </w:r>
-      <w:r>
-        <w:t>.xlsx"</w:t>
+        <w:t>/war_ambition2.xlsx"</w:t>
       </w:r>
     </w:p>
     <w:p>
@@ -1222,13 +1241,7 @@
         </w:rPr>
       </w:pPr>
       <w:r>
-        <w:t xml:space="preserve">Test </w:t>
-      </w:r>
-      <w:r>
-        <w:t>3</w:t>
-      </w:r>
-      <w:r>
-        <w:t>:</w:t>
+        <w:t>Test 3:</w:t>
       </w:r>
     </w:p>
     <w:p>
@@ -1417,6 +1430,7 @@
       </w:pPr>
       <w:proofErr w:type="spellStart"/>
       <w:r>
+        <w:lastRenderedPageBreak/>
         <w:t>interventions_on</w:t>
       </w:r>
       <w:proofErr w:type="spellEnd"/>
@@ -1432,8 +1446,24 @@
           <w:numId w:val="1"/>
         </w:numPr>
       </w:pPr>
-      <w:r>
-        <w:lastRenderedPageBreak/>
+      <w:proofErr w:type="spellStart"/>
+      <w:r>
+        <w:t>log_inequality</w:t>
+      </w:r>
+      <w:proofErr w:type="spellEnd"/>
+      <w:r>
+        <w:t xml:space="preserve"> = True</w:t>
+      </w:r>
+    </w:p>
+    <w:p>
+      <w:pPr>
+        <w:pStyle w:val="ListParagraph"/>
+        <w:numPr>
+          <w:ilvl w:val="2"/>
+          <w:numId w:val="1"/>
+        </w:numPr>
+      </w:pPr>
+      <w:r>
         <w:t>seed = 123456654321</w:t>
       </w:r>
     </w:p>
@@ -1459,13 +1489,7 @@
       </w:r>
       <w:proofErr w:type="spellEnd"/>
       <w:r>
-        <w:t>/war_ambition</w:t>
-      </w:r>
-      <w:r>
-        <w:t>3</w:t>
-      </w:r>
-      <w:r>
-        <w:t>.xlsx"</w:t>
+        <w:t>/war_ambition3.xlsx"</w:t>
       </w:r>
     </w:p>
     <w:p>
@@ -1912,11 +1936,11 @@
       </w:pPr>
       <w:proofErr w:type="spellStart"/>
       <w:r>
-        <w:t>use_dynamic_solution_limit =</w:t>
-      </w:r>
-      <w:proofErr w:type="spellEnd"/>
-      <w:r>
-        <w:t xml:space="preserve"> False</w:t>
+        <w:t>use_dynamic_solution_limit</w:t>
+      </w:r>
+      <w:proofErr w:type="spellEnd"/>
+      <w:r>
+        <w:t xml:space="preserve"> = False</w:t>
       </w:r>
     </w:p>
     <w:p>
@@ -1994,6 +2018,23 @@
           <w:numId w:val="1"/>
         </w:numPr>
       </w:pPr>
+      <w:proofErr w:type="spellStart"/>
+      <w:r>
+        <w:t>log_inequality</w:t>
+      </w:r>
+      <w:proofErr w:type="spellEnd"/>
+      <w:r>
+        <w:t xml:space="preserve"> = True</w:t>
+      </w:r>
+    </w:p>
+    <w:p>
+      <w:pPr>
+        <w:pStyle w:val="ListParagraph"/>
+        <w:numPr>
+          <w:ilvl w:val="2"/>
+          <w:numId w:val="1"/>
+        </w:numPr>
+      </w:pPr>
       <w:r>
         <w:t>seed = 123456654321</w:t>
       </w:r>
@@ -2168,6 +2209,7 @@
       </w:pPr>
       <w:proofErr w:type="spellStart"/>
       <w:r>
+        <w:lastRenderedPageBreak/>
         <w:t>trade_selectivity_parameters</w:t>
       </w:r>
       <w:proofErr w:type="spellEnd"/>
@@ -2204,7 +2246,6 @@
           <w:bCs/>
           <w:noProof/>
         </w:rPr>
-        <w:lastRenderedPageBreak/>
         <w:drawing>
           <wp:inline distT="0" distB="0" distL="0" distR="0" wp14:anchorId="7EE91E51" wp14:editId="0948D02A">
             <wp:extent cx="6376670" cy="1312333"/>
@@ -2341,13 +2382,391 @@
         </w:rPr>
       </w:pPr>
       <w:r>
-        <w:t xml:space="preserve">Test </w:t>
+        <w:t>Test 5:</w:t>
+      </w:r>
+    </w:p>
+    <w:p>
+      <w:pPr>
+        <w:pStyle w:val="ListParagraph"/>
+        <w:numPr>
+          <w:ilvl w:val="1"/>
+          <w:numId w:val="1"/>
+        </w:numPr>
+        <w:rPr>
+          <w:b/>
+          <w:bCs/>
+        </w:rPr>
+      </w:pPr>
+      <w:r>
+        <w:t xml:space="preserve">Description: All countries have a </w:t>
+      </w:r>
+      <w:proofErr w:type="spellStart"/>
+      <w:r>
+        <w:t>warAmbition</w:t>
+      </w:r>
+      <w:proofErr w:type="spellEnd"/>
+      <w:r>
+        <w:t xml:space="preserve"> of 1 except </w:t>
+      </w:r>
+      <w:proofErr w:type="spellStart"/>
+      <w:r>
+        <w:t>MyCountry</w:t>
+      </w:r>
+      <w:proofErr w:type="spellEnd"/>
+      <w:r>
+        <w:t xml:space="preserve"> which has an ambition of 0, representing having no reservations towards war</w:t>
+      </w:r>
+      <w:r>
+        <w:t xml:space="preserve"> at all</w:t>
+      </w:r>
+      <w:r>
+        <w:t>.</w:t>
+      </w:r>
+    </w:p>
+    <w:p>
+      <w:pPr>
+        <w:pStyle w:val="ListParagraph"/>
+        <w:numPr>
+          <w:ilvl w:val="1"/>
+          <w:numId w:val="1"/>
+        </w:numPr>
+        <w:rPr>
+          <w:b/>
+          <w:bCs/>
+        </w:rPr>
+      </w:pPr>
+      <w:r>
+        <w:t>Parameters:</w:t>
+      </w:r>
+    </w:p>
+    <w:p>
+      <w:pPr>
+        <w:pStyle w:val="ListParagraph"/>
+        <w:numPr>
+          <w:ilvl w:val="2"/>
+          <w:numId w:val="1"/>
+        </w:numPr>
+        <w:rPr>
+          <w:b/>
+          <w:bCs/>
+        </w:rPr>
+      </w:pPr>
+      <w:proofErr w:type="spellStart"/>
+      <w:r>
+        <w:t>num_rounds</w:t>
+      </w:r>
+      <w:proofErr w:type="spellEnd"/>
+      <w:r>
+        <w:t xml:space="preserve"> = 7</w:t>
+      </w:r>
+    </w:p>
+    <w:p>
+      <w:pPr>
+        <w:pStyle w:val="ListParagraph"/>
+        <w:numPr>
+          <w:ilvl w:val="2"/>
+          <w:numId w:val="1"/>
+        </w:numPr>
+        <w:rPr>
+          <w:b/>
+          <w:bCs/>
+        </w:rPr>
+      </w:pPr>
+      <w:proofErr w:type="spellStart"/>
+      <w:r>
+        <w:t>frontier_size</w:t>
+      </w:r>
+      <w:proofErr w:type="spellEnd"/>
+      <w:r>
+        <w:t xml:space="preserve"> = 100</w:t>
+      </w:r>
+    </w:p>
+    <w:p>
+      <w:pPr>
+        <w:pStyle w:val="ListParagraph"/>
+        <w:numPr>
+          <w:ilvl w:val="2"/>
+          <w:numId w:val="1"/>
+        </w:numPr>
+        <w:rPr>
+          <w:b/>
+          <w:bCs/>
+        </w:rPr>
+      </w:pPr>
+      <w:proofErr w:type="spellStart"/>
+      <w:r>
+        <w:t>use_dynamic_solution_limit</w:t>
+      </w:r>
+      <w:proofErr w:type="spellEnd"/>
+      <w:r>
+        <w:t xml:space="preserve"> = False</w:t>
+      </w:r>
+    </w:p>
+    <w:p>
+      <w:pPr>
+        <w:pStyle w:val="ListParagraph"/>
+        <w:numPr>
+          <w:ilvl w:val="2"/>
+          <w:numId w:val="1"/>
+        </w:numPr>
+        <w:rPr>
+          <w:b/>
+          <w:bCs/>
+        </w:rPr>
+      </w:pPr>
+      <w:proofErr w:type="spellStart"/>
+      <w:r>
+        <w:t>use_dynamic_depth_limit</w:t>
+      </w:r>
+      <w:proofErr w:type="spellEnd"/>
+      <w:r>
+        <w:t xml:space="preserve"> = False</w:t>
+      </w:r>
+    </w:p>
+    <w:p>
+      <w:pPr>
+        <w:pStyle w:val="ListParagraph"/>
+        <w:numPr>
+          <w:ilvl w:val="2"/>
+          <w:numId w:val="1"/>
+        </w:numPr>
+      </w:pPr>
+      <w:proofErr w:type="spellStart"/>
+      <w:r>
+        <w:t>solution_limit</w:t>
+      </w:r>
+      <w:proofErr w:type="spellEnd"/>
+      <w:r>
+        <w:t xml:space="preserve"> = 100</w:t>
+      </w:r>
+    </w:p>
+    <w:p>
+      <w:pPr>
+        <w:pStyle w:val="ListParagraph"/>
+        <w:numPr>
+          <w:ilvl w:val="2"/>
+          <w:numId w:val="1"/>
+        </w:numPr>
+      </w:pPr>
+      <w:r>
+        <w:t>depth = 4</w:t>
+      </w:r>
+    </w:p>
+    <w:p>
+      <w:pPr>
+        <w:pStyle w:val="ListParagraph"/>
+        <w:numPr>
+          <w:ilvl w:val="2"/>
+          <w:numId w:val="1"/>
+        </w:numPr>
+      </w:pPr>
+      <w:proofErr w:type="spellStart"/>
+      <w:r>
+        <w:t>interventions_on</w:t>
+      </w:r>
+      <w:proofErr w:type="spellEnd"/>
+      <w:r>
+        <w:t xml:space="preserve"> = True</w:t>
+      </w:r>
+    </w:p>
+    <w:p>
+      <w:pPr>
+        <w:pStyle w:val="ListParagraph"/>
+        <w:numPr>
+          <w:ilvl w:val="2"/>
+          <w:numId w:val="1"/>
+        </w:numPr>
+      </w:pPr>
+      <w:proofErr w:type="spellStart"/>
+      <w:r>
+        <w:t>log_inequality</w:t>
+      </w:r>
+      <w:proofErr w:type="spellEnd"/>
+      <w:r>
+        <w:t xml:space="preserve"> = True</w:t>
+      </w:r>
+    </w:p>
+    <w:p>
+      <w:pPr>
+        <w:pStyle w:val="ListParagraph"/>
+        <w:numPr>
+          <w:ilvl w:val="2"/>
+          <w:numId w:val="1"/>
+        </w:numPr>
+      </w:pPr>
+      <w:r>
+        <w:t>seed = 123456654321</w:t>
+      </w:r>
+    </w:p>
+    <w:p>
+      <w:pPr>
+        <w:pStyle w:val="ListParagraph"/>
+        <w:numPr>
+          <w:ilvl w:val="2"/>
+          <w:numId w:val="1"/>
+        </w:numPr>
+      </w:pPr>
+      <w:proofErr w:type="spellStart"/>
+      <w:r>
+        <w:t>initial_state_filename</w:t>
+      </w:r>
+      <w:proofErr w:type="spellEnd"/>
+      <w:r>
+        <w:t xml:space="preserve"> = "./</w:t>
+      </w:r>
+      <w:proofErr w:type="spellStart"/>
+      <w:r>
+        <w:t>input_files</w:t>
+      </w:r>
+      <w:proofErr w:type="spellEnd"/>
+      <w:r>
+        <w:t>/war_ambition5.xlsx"</w:t>
+      </w:r>
+    </w:p>
+    <w:p>
+      <w:pPr>
+        <w:pStyle w:val="ListParagraph"/>
+        <w:numPr>
+          <w:ilvl w:val="2"/>
+          <w:numId w:val="1"/>
+        </w:numPr>
+      </w:pPr>
+      <w:proofErr w:type="spellStart"/>
+      <w:r>
+        <w:t>initial_resource_filename</w:t>
+      </w:r>
+      <w:proofErr w:type="spellEnd"/>
+      <w:r>
+        <w:t xml:space="preserve"> = "./</w:t>
+      </w:r>
+      <w:proofErr w:type="spellStart"/>
+      <w:r>
+        <w:t>input_files</w:t>
+      </w:r>
+      <w:proofErr w:type="spellEnd"/>
+      <w:r>
+        <w:t>/Resources.xlsx"</w:t>
+      </w:r>
+    </w:p>
+    <w:p>
+      <w:pPr>
+        <w:pStyle w:val="ListParagraph"/>
+        <w:numPr>
+          <w:ilvl w:val="2"/>
+          <w:numId w:val="1"/>
+        </w:numPr>
+      </w:pPr>
+      <w:proofErr w:type="spellStart"/>
+      <w:r>
+        <w:t>initial_interventions_filename</w:t>
+      </w:r>
+      <w:proofErr w:type="spellEnd"/>
+      <w:r>
+        <w:t xml:space="preserve"> = "./</w:t>
+      </w:r>
+      <w:proofErr w:type="spellStart"/>
+      <w:r>
+        <w:t>input_files</w:t>
+      </w:r>
+      <w:proofErr w:type="spellEnd"/>
+      <w:r>
+        <w:t>/Interventions_case0.xlsx"</w:t>
+      </w:r>
+    </w:p>
+    <w:p>
+      <w:pPr>
+        <w:pStyle w:val="ListParagraph"/>
+        <w:numPr>
+          <w:ilvl w:val="2"/>
+          <w:numId w:val="1"/>
+        </w:numPr>
+      </w:pPr>
+      <w:proofErr w:type="spellStart"/>
+      <w:r>
+        <w:t>output_schedule_filename</w:t>
+      </w:r>
+      <w:proofErr w:type="spellEnd"/>
+      <w:r>
+        <w:t xml:space="preserve"> = "./</w:t>
+      </w:r>
+      <w:proofErr w:type="spellStart"/>
+      <w:r>
+        <w:t>output_files</w:t>
+      </w:r>
+      <w:proofErr w:type="spellEnd"/>
+      <w:r>
+        <w:t>/war_ambition</w:t>
       </w:r>
       <w:r>
         <w:t>5</w:t>
       </w:r>
       <w:r>
-        <w:t>:</w:t>
+        <w:t>.txt"</w:t>
+      </w:r>
+    </w:p>
+    <w:p>
+      <w:pPr>
+        <w:pStyle w:val="ListParagraph"/>
+        <w:numPr>
+          <w:ilvl w:val="2"/>
+          <w:numId w:val="1"/>
+        </w:numPr>
+      </w:pPr>
+      <w:proofErr w:type="spellStart"/>
+      <w:r>
+        <w:t>game_state_print</w:t>
+      </w:r>
+      <w:proofErr w:type="spellEnd"/>
+      <w:r>
+        <w:t xml:space="preserve"> = True</w:t>
+      </w:r>
+    </w:p>
+    <w:p>
+      <w:pPr>
+        <w:pStyle w:val="ListParagraph"/>
+        <w:numPr>
+          <w:ilvl w:val="2"/>
+          <w:numId w:val="1"/>
+        </w:numPr>
+      </w:pPr>
+      <w:proofErr w:type="spellStart"/>
+      <w:r>
+        <w:t>game_state_filename</w:t>
+      </w:r>
+      <w:proofErr w:type="spellEnd"/>
+      <w:r>
+        <w:t xml:space="preserve"> = "./</w:t>
+      </w:r>
+      <w:proofErr w:type="spellStart"/>
+      <w:r>
+        <w:t>game_output_files</w:t>
+      </w:r>
+      <w:proofErr w:type="spellEnd"/>
+      <w:r>
+        <w:t>/war_ambition</w:t>
+      </w:r>
+      <w:r>
+        <w:t>5</w:t>
+      </w:r>
+      <w:r>
+        <w:t>.csv"</w:t>
+      </w:r>
+    </w:p>
+    <w:p>
+      <w:pPr>
+        <w:pStyle w:val="ListParagraph"/>
+        <w:numPr>
+          <w:ilvl w:val="2"/>
+          <w:numId w:val="1"/>
+        </w:numPr>
+      </w:pPr>
+      <w:proofErr w:type="spellStart"/>
+      <w:r>
+        <w:t>trade_selectivity_parameters</w:t>
+      </w:r>
+      <w:proofErr w:type="spellEnd"/>
+      <w:r>
+        <w:t xml:space="preserve"> = [0, 100, 1, 200]</w:t>
       </w:r>
     </w:p>
     <w:p>
@@ -2363,385 +2782,6 @@
         </w:rPr>
       </w:pPr>
       <w:r>
-        <w:t xml:space="preserve">Description: All countries have a </w:t>
-      </w:r>
-      <w:proofErr w:type="spellStart"/>
-      <w:r>
-        <w:t>warAmbition</w:t>
-      </w:r>
-      <w:proofErr w:type="spellEnd"/>
-      <w:r>
-        <w:t xml:space="preserve"> of </w:t>
-      </w:r>
-      <w:r>
-        <w:t>1</w:t>
-      </w:r>
-      <w:r>
-        <w:t xml:space="preserve"> except </w:t>
-      </w:r>
-      <w:proofErr w:type="spellStart"/>
-      <w:r>
-        <w:t>MyCountry</w:t>
-      </w:r>
-      <w:proofErr w:type="spellEnd"/>
-      <w:r>
-        <w:t xml:space="preserve"> which has an ambition of 0, representing having no reservations towards war</w:t>
-      </w:r>
-      <w:r>
-        <w:t xml:space="preserve"> at all</w:t>
-      </w:r>
-      <w:r>
-        <w:t>.</w:t>
-      </w:r>
-    </w:p>
-    <w:p>
-      <w:pPr>
-        <w:pStyle w:val="ListParagraph"/>
-        <w:numPr>
-          <w:ilvl w:val="1"/>
-          <w:numId w:val="1"/>
-        </w:numPr>
-        <w:rPr>
-          <w:b/>
-          <w:bCs/>
-        </w:rPr>
-      </w:pPr>
-      <w:r>
-        <w:t>Parameters:</w:t>
-      </w:r>
-    </w:p>
-    <w:p>
-      <w:pPr>
-        <w:pStyle w:val="ListParagraph"/>
-        <w:numPr>
-          <w:ilvl w:val="2"/>
-          <w:numId w:val="1"/>
-        </w:numPr>
-        <w:rPr>
-          <w:b/>
-          <w:bCs/>
-        </w:rPr>
-      </w:pPr>
-      <w:proofErr w:type="spellStart"/>
-      <w:r>
-        <w:t>num_rounds</w:t>
-      </w:r>
-      <w:proofErr w:type="spellEnd"/>
-      <w:r>
-        <w:t xml:space="preserve"> = 7</w:t>
-      </w:r>
-    </w:p>
-    <w:p>
-      <w:pPr>
-        <w:pStyle w:val="ListParagraph"/>
-        <w:numPr>
-          <w:ilvl w:val="2"/>
-          <w:numId w:val="1"/>
-        </w:numPr>
-        <w:rPr>
-          <w:b/>
-          <w:bCs/>
-        </w:rPr>
-      </w:pPr>
-      <w:proofErr w:type="spellStart"/>
-      <w:r>
-        <w:t>frontier_size</w:t>
-      </w:r>
-      <w:proofErr w:type="spellEnd"/>
-      <w:r>
-        <w:t xml:space="preserve"> = 100</w:t>
-      </w:r>
-    </w:p>
-    <w:p>
-      <w:pPr>
-        <w:pStyle w:val="ListParagraph"/>
-        <w:numPr>
-          <w:ilvl w:val="2"/>
-          <w:numId w:val="1"/>
-        </w:numPr>
-        <w:rPr>
-          <w:b/>
-          <w:bCs/>
-        </w:rPr>
-      </w:pPr>
-      <w:proofErr w:type="spellStart"/>
-      <w:r>
-        <w:t>use_dynamic_solution_limit</w:t>
-      </w:r>
-      <w:proofErr w:type="spellEnd"/>
-      <w:r>
-        <w:t xml:space="preserve"> = False</w:t>
-      </w:r>
-    </w:p>
-    <w:p>
-      <w:pPr>
-        <w:pStyle w:val="ListParagraph"/>
-        <w:numPr>
-          <w:ilvl w:val="2"/>
-          <w:numId w:val="1"/>
-        </w:numPr>
-        <w:rPr>
-          <w:b/>
-          <w:bCs/>
-        </w:rPr>
-      </w:pPr>
-      <w:proofErr w:type="spellStart"/>
-      <w:r>
-        <w:t>use_dynamic_depth_limit</w:t>
-      </w:r>
-      <w:proofErr w:type="spellEnd"/>
-      <w:r>
-        <w:t xml:space="preserve"> = False</w:t>
-      </w:r>
-    </w:p>
-    <w:p>
-      <w:pPr>
-        <w:pStyle w:val="ListParagraph"/>
-        <w:numPr>
-          <w:ilvl w:val="2"/>
-          <w:numId w:val="1"/>
-        </w:numPr>
-      </w:pPr>
-      <w:proofErr w:type="spellStart"/>
-      <w:r>
-        <w:t>solution_limit</w:t>
-      </w:r>
-      <w:proofErr w:type="spellEnd"/>
-      <w:r>
-        <w:t xml:space="preserve"> = 100</w:t>
-      </w:r>
-    </w:p>
-    <w:p>
-      <w:pPr>
-        <w:pStyle w:val="ListParagraph"/>
-        <w:numPr>
-          <w:ilvl w:val="2"/>
-          <w:numId w:val="1"/>
-        </w:numPr>
-      </w:pPr>
-      <w:r>
-        <w:t>depth = 4</w:t>
-      </w:r>
-    </w:p>
-    <w:p>
-      <w:pPr>
-        <w:pStyle w:val="ListParagraph"/>
-        <w:numPr>
-          <w:ilvl w:val="2"/>
-          <w:numId w:val="1"/>
-        </w:numPr>
-      </w:pPr>
-      <w:proofErr w:type="spellStart"/>
-      <w:r>
-        <w:t>interventions_on</w:t>
-      </w:r>
-      <w:proofErr w:type="spellEnd"/>
-      <w:r>
-        <w:t xml:space="preserve"> = True</w:t>
-      </w:r>
-    </w:p>
-    <w:p>
-      <w:pPr>
-        <w:pStyle w:val="ListParagraph"/>
-        <w:numPr>
-          <w:ilvl w:val="2"/>
-          <w:numId w:val="1"/>
-        </w:numPr>
-      </w:pPr>
-      <w:r>
-        <w:t>seed = 123456654321</w:t>
-      </w:r>
-    </w:p>
-    <w:p>
-      <w:pPr>
-        <w:pStyle w:val="ListParagraph"/>
-        <w:numPr>
-          <w:ilvl w:val="2"/>
-          <w:numId w:val="1"/>
-        </w:numPr>
-      </w:pPr>
-      <w:proofErr w:type="spellStart"/>
-      <w:r>
-        <w:t>initial_state_filename</w:t>
-      </w:r>
-      <w:proofErr w:type="spellEnd"/>
-      <w:r>
-        <w:t xml:space="preserve"> = "./</w:t>
-      </w:r>
-      <w:proofErr w:type="spellStart"/>
-      <w:r>
-        <w:t>input_files</w:t>
-      </w:r>
-      <w:proofErr w:type="spellEnd"/>
-      <w:r>
-        <w:t>/war_ambition</w:t>
-      </w:r>
-      <w:r>
-        <w:t>5</w:t>
-      </w:r>
-      <w:r>
-        <w:t>.xlsx"</w:t>
-      </w:r>
-    </w:p>
-    <w:p>
-      <w:pPr>
-        <w:pStyle w:val="ListParagraph"/>
-        <w:numPr>
-          <w:ilvl w:val="2"/>
-          <w:numId w:val="1"/>
-        </w:numPr>
-      </w:pPr>
-      <w:proofErr w:type="spellStart"/>
-      <w:r>
-        <w:t>initial_resource_filename</w:t>
-      </w:r>
-      <w:proofErr w:type="spellEnd"/>
-      <w:r>
-        <w:t xml:space="preserve"> = "./</w:t>
-      </w:r>
-      <w:proofErr w:type="spellStart"/>
-      <w:r>
-        <w:t>input_files</w:t>
-      </w:r>
-      <w:proofErr w:type="spellEnd"/>
-      <w:r>
-        <w:t>/Resources.xlsx"</w:t>
-      </w:r>
-    </w:p>
-    <w:p>
-      <w:pPr>
-        <w:pStyle w:val="ListParagraph"/>
-        <w:numPr>
-          <w:ilvl w:val="2"/>
-          <w:numId w:val="1"/>
-        </w:numPr>
-      </w:pPr>
-      <w:proofErr w:type="spellStart"/>
-      <w:r>
-        <w:t>initial_interventions_filename</w:t>
-      </w:r>
-      <w:proofErr w:type="spellEnd"/>
-      <w:r>
-        <w:t xml:space="preserve"> = "./</w:t>
-      </w:r>
-      <w:proofErr w:type="spellStart"/>
-      <w:r>
-        <w:t>input_files</w:t>
-      </w:r>
-      <w:proofErr w:type="spellEnd"/>
-      <w:r>
-        <w:t>/Interventions_case0.xlsx"</w:t>
-      </w:r>
-    </w:p>
-    <w:p>
-      <w:pPr>
-        <w:pStyle w:val="ListParagraph"/>
-        <w:numPr>
-          <w:ilvl w:val="2"/>
-          <w:numId w:val="1"/>
-        </w:numPr>
-      </w:pPr>
-      <w:proofErr w:type="spellStart"/>
-      <w:r>
-        <w:t>output_schedule_filename</w:t>
-      </w:r>
-      <w:proofErr w:type="spellEnd"/>
-      <w:r>
-        <w:t xml:space="preserve"> = "./</w:t>
-      </w:r>
-      <w:proofErr w:type="spellStart"/>
-      <w:r>
-        <w:t>output_files</w:t>
-      </w:r>
-      <w:proofErr w:type="spellEnd"/>
-      <w:r>
-        <w:t>/war_ambition</w:t>
-      </w:r>
-      <w:r>
-        <w:t>5</w:t>
-      </w:r>
-      <w:r>
-        <w:t>.txt"</w:t>
-      </w:r>
-    </w:p>
-    <w:p>
-      <w:pPr>
-        <w:pStyle w:val="ListParagraph"/>
-        <w:numPr>
-          <w:ilvl w:val="2"/>
-          <w:numId w:val="1"/>
-        </w:numPr>
-      </w:pPr>
-      <w:proofErr w:type="spellStart"/>
-      <w:r>
-        <w:t>game_state_print</w:t>
-      </w:r>
-      <w:proofErr w:type="spellEnd"/>
-      <w:r>
-        <w:t xml:space="preserve"> = True</w:t>
-      </w:r>
-    </w:p>
-    <w:p>
-      <w:pPr>
-        <w:pStyle w:val="ListParagraph"/>
-        <w:numPr>
-          <w:ilvl w:val="2"/>
-          <w:numId w:val="1"/>
-        </w:numPr>
-      </w:pPr>
-      <w:proofErr w:type="spellStart"/>
-      <w:r>
-        <w:t>game_state_filename</w:t>
-      </w:r>
-      <w:proofErr w:type="spellEnd"/>
-      <w:r>
-        <w:t xml:space="preserve"> = "./</w:t>
-      </w:r>
-      <w:proofErr w:type="spellStart"/>
-      <w:r>
-        <w:t>game_output_files</w:t>
-      </w:r>
-      <w:proofErr w:type="spellEnd"/>
-      <w:r>
-        <w:t>/war_ambition</w:t>
-      </w:r>
-      <w:r>
-        <w:t>5</w:t>
-      </w:r>
-      <w:r>
-        <w:t>.csv"</w:t>
-      </w:r>
-    </w:p>
-    <w:p>
-      <w:pPr>
-        <w:pStyle w:val="ListParagraph"/>
-        <w:numPr>
-          <w:ilvl w:val="2"/>
-          <w:numId w:val="1"/>
-        </w:numPr>
-      </w:pPr>
-      <w:proofErr w:type="spellStart"/>
-      <w:r>
-        <w:t>trade_selectivity_parameters</w:t>
-      </w:r>
-      <w:proofErr w:type="spellEnd"/>
-      <w:r>
-        <w:t xml:space="preserve"> = [0, 100, 1, 200]</w:t>
-      </w:r>
-    </w:p>
-    <w:p>
-      <w:pPr>
-        <w:pStyle w:val="ListParagraph"/>
-        <w:numPr>
-          <w:ilvl w:val="1"/>
-          <w:numId w:val="1"/>
-        </w:numPr>
-        <w:rPr>
-          <w:b/>
-          <w:bCs/>
-        </w:rPr>
-      </w:pPr>
-      <w:r>
         <w:t>Input:</w:t>
       </w:r>
     </w:p>
@@ -2758,6 +2798,7 @@
           <w:bCs/>
           <w:noProof/>
         </w:rPr>
+        <w:lastRenderedPageBreak/>
         <w:drawing>
           <wp:inline distT="0" distB="0" distL="0" distR="0" wp14:anchorId="038BA2E1" wp14:editId="79298835">
             <wp:extent cx="6454140" cy="1122552"/>
@@ -2828,7 +2869,6 @@
         <w:rPr>
           <w:noProof/>
         </w:rPr>
-        <w:lastRenderedPageBreak/>
         <w:drawing>
           <wp:inline distT="0" distB="0" distL="0" distR="0" wp14:anchorId="1137CC14" wp14:editId="358F0B77">
             <wp:extent cx="6454140" cy="1176866"/>
@@ -3098,21 +3138,7 @@
                 <w:rFonts w:ascii="Calibri" w:hAnsi="Calibri" w:cs="Calibri"/>
                 <w:color w:val="000000"/>
               </w:rPr>
-              <w:t>871</w:t>
-            </w:r>
-            <w:r>
-              <w:rPr>
-                <w:rFonts w:ascii="Calibri" w:hAnsi="Calibri" w:cs="Calibri"/>
-                <w:color w:val="000000"/>
-              </w:rPr>
-              <w:t>,</w:t>
-            </w:r>
-            <w:r>
-              <w:rPr>
-                <w:rFonts w:ascii="Calibri" w:hAnsi="Calibri" w:cs="Calibri"/>
-                <w:color w:val="000000"/>
-              </w:rPr>
-              <w:t>594.473</w:t>
+              <w:t>871,594.473</w:t>
             </w:r>
           </w:p>
           <w:p>
@@ -3138,35 +3164,7 @@
                 <w:rFonts w:ascii="Calibri" w:hAnsi="Calibri" w:cs="Calibri"/>
                 <w:color w:val="000000"/>
               </w:rPr>
-              <w:t>1</w:t>
-            </w:r>
-            <w:r>
-              <w:rPr>
-                <w:rFonts w:ascii="Calibri" w:hAnsi="Calibri" w:cs="Calibri"/>
-                <w:color w:val="000000"/>
-              </w:rPr>
-              <w:t>,</w:t>
-            </w:r>
-            <w:r>
-              <w:rPr>
-                <w:rFonts w:ascii="Calibri" w:hAnsi="Calibri" w:cs="Calibri"/>
-                <w:color w:val="000000"/>
-              </w:rPr>
-              <w:t>181</w:t>
-            </w:r>
-            <w:r>
-              <w:rPr>
-                <w:rFonts w:ascii="Calibri" w:hAnsi="Calibri" w:cs="Calibri"/>
-                <w:color w:val="000000"/>
-              </w:rPr>
-              <w:t>,</w:t>
-            </w:r>
-            <w:r>
-              <w:rPr>
-                <w:rFonts w:ascii="Calibri" w:hAnsi="Calibri" w:cs="Calibri"/>
-                <w:color w:val="000000"/>
-              </w:rPr>
-              <w:t>768.05</w:t>
+              <w:t>1,181,768.05</w:t>
             </w:r>
           </w:p>
           <w:p>
@@ -3192,21 +3190,7 @@
                 <w:rFonts w:ascii="Calibri" w:hAnsi="Calibri" w:cs="Calibri"/>
                 <w:color w:val="000000"/>
               </w:rPr>
-              <w:t>-959</w:t>
-            </w:r>
-            <w:r>
-              <w:rPr>
-                <w:rFonts w:ascii="Calibri" w:hAnsi="Calibri" w:cs="Calibri"/>
-                <w:color w:val="000000"/>
-              </w:rPr>
-              <w:t>,</w:t>
-            </w:r>
-            <w:r>
-              <w:rPr>
-                <w:rFonts w:ascii="Calibri" w:hAnsi="Calibri" w:cs="Calibri"/>
-                <w:color w:val="000000"/>
-              </w:rPr>
-              <w:t>260.21</w:t>
+              <w:t>-959,260.21</w:t>
             </w:r>
           </w:p>
           <w:p>
@@ -3232,35 +3216,7 @@
                 <w:rFonts w:ascii="Calibri" w:hAnsi="Calibri" w:cs="Calibri"/>
                 <w:color w:val="000000"/>
               </w:rPr>
-              <w:t>-14</w:t>
-            </w:r>
-            <w:r>
-              <w:rPr>
-                <w:rFonts w:ascii="Calibri" w:hAnsi="Calibri" w:cs="Calibri"/>
-                <w:color w:val="000000"/>
-              </w:rPr>
-              <w:t>,</w:t>
-            </w:r>
-            <w:r>
-              <w:rPr>
-                <w:rFonts w:ascii="Calibri" w:hAnsi="Calibri" w:cs="Calibri"/>
-                <w:color w:val="000000"/>
-              </w:rPr>
-              <w:t>454</w:t>
-            </w:r>
-            <w:r>
-              <w:rPr>
-                <w:rFonts w:ascii="Calibri" w:hAnsi="Calibri" w:cs="Calibri"/>
-                <w:color w:val="000000"/>
-              </w:rPr>
-              <w:t>,</w:t>
-            </w:r>
-            <w:r>
-              <w:rPr>
-                <w:rFonts w:ascii="Calibri" w:hAnsi="Calibri" w:cs="Calibri"/>
-                <w:color w:val="000000"/>
-              </w:rPr>
-              <w:t>202</w:t>
+              <w:t>-14,454,202</w:t>
             </w:r>
           </w:p>
           <w:p>
@@ -3361,11 +3317,10 @@
 <file path=word/numbering.xml><?xml version="1.0" encoding="utf-8"?>
 <w:numbering xmlns:wpc="http://schemas.microsoft.com/office/word/2010/wordprocessingCanvas" xmlns:cx="http://schemas.microsoft.com/office/drawing/2014/chartex" xmlns:cx1="http://schemas.microsoft.com/office/drawing/2015/9/8/chartex" xmlns:cx2="http://schemas.microsoft.com/office/drawing/2015/10/21/chartex" xmlns:cx3="http://schemas.microsoft.com/office/drawing/2016/5/9/chartex" xmlns:cx4="http://schemas.microsoft.com/office/drawing/2016/5/10/chartex" xmlns:cx5="http://schemas.microsoft.com/office/drawing/2016/5/11/chartex" xmlns:cx6="http://schemas.microsoft.com/office/drawing/2016/5/12/chartex" xmlns:cx7="http://schemas.microsoft.com/office/drawing/2016/5/13/chartex" xmlns:cx8="http://schemas.microsoft.com/office/drawing/2016/5/14/chartex" xmlns:mc="http://schemas.openxmlformats.org/markup-compatibility/2006" xmlns:aink="http://schemas.microsoft.com/office/drawing/2016/ink" xmlns:am3d="http://schemas.microsoft.com/office/drawing/2017/model3d" xmlns:o="urn:schemas-microsoft-com:office:office" xmlns:r="http://schemas.openxmlformats.org/officeDocument/2006/relationships" xmlns:m="http://schemas.openxmlformats.org/officeDocument/2006/math" xmlns:v="urn:schemas-microsoft-com:vml" xmlns:wp14="http://schemas.microsoft.com/office/word/2010/wordprocessingDrawing" xmlns:wp="http://schemas.openxmlformats.org/drawingml/2006/wordprocessingDrawing" xmlns:w10="urn:schemas-microsoft-com:office:word" xmlns:w="http://schemas.openxmlformats.org/wordprocessingml/2006/main" xmlns:w14="http://schemas.microsoft.com/office/word/2010/wordml" xmlns:w15="http://schemas.microsoft.com/office/word/2012/wordml" xmlns:w16cex="http://schemas.microsoft.com/office/word/2018/wordml/cex" xmlns:w16cid="http://schemas.microsoft.com/office/word/2016/wordml/cid" xmlns:w16="http://schemas.microsoft.com/office/word/2018/wordml" xmlns:w16se="http://schemas.microsoft.com/office/word/2015/wordml/symex" xmlns:wpg="http://schemas.microsoft.com/office/word/2010/wordprocessingGroup" xmlns:wpi="http://schemas.microsoft.com/office/word/2010/wordprocessingInk" xmlns:wne="http://schemas.microsoft.com/office/word/2006/wordml" xmlns:wps="http://schemas.microsoft.com/office/word/2010/wordprocessingShape" mc:Ignorable="w14 w15 w16se w16cid w16 w16cex wp14">
   <w:abstractNum w:abstractNumId="0" w15:restartNumberingAfterBreak="0">
-    <w:nsid w:val="543B23D0"/>
+    <w:nsid w:val="4D15546F"/>
     <w:multiLevelType w:val="hybridMultilevel"/>
-    <w:tmpl w:val="C1569488"/>
+    <w:tmpl w:val="0AC820B6"/>
     <w:lvl w:ilvl="0" w:tplc="E0FCC7C0">
-      <w:start w:val="1"/>
       <w:numFmt w:val="bullet"/>
       <w:lvlText w:val="-"/>
       <w:lvlJc w:val="left"/>
@@ -3473,7 +3428,123 @@
       </w:rPr>
     </w:lvl>
   </w:abstractNum>
+  <w:abstractNum w:abstractNumId="1" w15:restartNumberingAfterBreak="0">
+    <w:nsid w:val="543B23D0"/>
+    <w:multiLevelType w:val="hybridMultilevel"/>
+    <w:tmpl w:val="C1569488"/>
+    <w:lvl w:ilvl="0" w:tplc="E0FCC7C0">
+      <w:start w:val="1"/>
+      <w:numFmt w:val="bullet"/>
+      <w:lvlText w:val="-"/>
+      <w:lvlJc w:val="left"/>
+      <w:pPr>
+        <w:ind w:left="720" w:hanging="360"/>
+      </w:pPr>
+      <w:rPr>
+        <w:rFonts w:ascii="Calibri" w:eastAsiaTheme="minorHAnsi" w:hAnsi="Calibri" w:cs="Calibri" w:hint="default"/>
+      </w:rPr>
+    </w:lvl>
+    <w:lvl w:ilvl="1" w:tplc="04090003">
+      <w:start w:val="1"/>
+      <w:numFmt w:val="bullet"/>
+      <w:lvlText w:val="o"/>
+      <w:lvlJc w:val="left"/>
+      <w:pPr>
+        <w:ind w:left="1440" w:hanging="360"/>
+      </w:pPr>
+      <w:rPr>
+        <w:rFonts w:ascii="Courier New" w:hAnsi="Courier New" w:hint="default"/>
+      </w:rPr>
+    </w:lvl>
+    <w:lvl w:ilvl="2" w:tplc="04090005">
+      <w:start w:val="1"/>
+      <w:numFmt w:val="bullet"/>
+      <w:lvlText w:val=""/>
+      <w:lvlJc w:val="left"/>
+      <w:pPr>
+        <w:ind w:left="2160" w:hanging="360"/>
+      </w:pPr>
+      <w:rPr>
+        <w:rFonts w:ascii="Wingdings" w:hAnsi="Wingdings" w:hint="default"/>
+      </w:rPr>
+    </w:lvl>
+    <w:lvl w:ilvl="3" w:tplc="04090001" w:tentative="1">
+      <w:start w:val="1"/>
+      <w:numFmt w:val="bullet"/>
+      <w:lvlText w:val=""/>
+      <w:lvlJc w:val="left"/>
+      <w:pPr>
+        <w:ind w:left="2880" w:hanging="360"/>
+      </w:pPr>
+      <w:rPr>
+        <w:rFonts w:ascii="Symbol" w:hAnsi="Symbol" w:hint="default"/>
+      </w:rPr>
+    </w:lvl>
+    <w:lvl w:ilvl="4" w:tplc="04090003" w:tentative="1">
+      <w:start w:val="1"/>
+      <w:numFmt w:val="bullet"/>
+      <w:lvlText w:val="o"/>
+      <w:lvlJc w:val="left"/>
+      <w:pPr>
+        <w:ind w:left="3600" w:hanging="360"/>
+      </w:pPr>
+      <w:rPr>
+        <w:rFonts w:ascii="Courier New" w:hAnsi="Courier New" w:hint="default"/>
+      </w:rPr>
+    </w:lvl>
+    <w:lvl w:ilvl="5" w:tplc="04090005" w:tentative="1">
+      <w:start w:val="1"/>
+      <w:numFmt w:val="bullet"/>
+      <w:lvlText w:val=""/>
+      <w:lvlJc w:val="left"/>
+      <w:pPr>
+        <w:ind w:left="4320" w:hanging="360"/>
+      </w:pPr>
+      <w:rPr>
+        <w:rFonts w:ascii="Wingdings" w:hAnsi="Wingdings" w:hint="default"/>
+      </w:rPr>
+    </w:lvl>
+    <w:lvl w:ilvl="6" w:tplc="04090001" w:tentative="1">
+      <w:start w:val="1"/>
+      <w:numFmt w:val="bullet"/>
+      <w:lvlText w:val=""/>
+      <w:lvlJc w:val="left"/>
+      <w:pPr>
+        <w:ind w:left="5040" w:hanging="360"/>
+      </w:pPr>
+      <w:rPr>
+        <w:rFonts w:ascii="Symbol" w:hAnsi="Symbol" w:hint="default"/>
+      </w:rPr>
+    </w:lvl>
+    <w:lvl w:ilvl="7" w:tplc="04090003" w:tentative="1">
+      <w:start w:val="1"/>
+      <w:numFmt w:val="bullet"/>
+      <w:lvlText w:val="o"/>
+      <w:lvlJc w:val="left"/>
+      <w:pPr>
+        <w:ind w:left="5760" w:hanging="360"/>
+      </w:pPr>
+      <w:rPr>
+        <w:rFonts w:ascii="Courier New" w:hAnsi="Courier New" w:hint="default"/>
+      </w:rPr>
+    </w:lvl>
+    <w:lvl w:ilvl="8" w:tplc="04090005" w:tentative="1">
+      <w:start w:val="1"/>
+      <w:numFmt w:val="bullet"/>
+      <w:lvlText w:val=""/>
+      <w:lvlJc w:val="left"/>
+      <w:pPr>
+        <w:ind w:left="6480" w:hanging="360"/>
+      </w:pPr>
+      <w:rPr>
+        <w:rFonts w:ascii="Wingdings" w:hAnsi="Wingdings" w:hint="default"/>
+      </w:rPr>
+    </w:lvl>
+  </w:abstractNum>
   <w:num w:numId="1">
+    <w:abstractNumId w:val="1"/>
+  </w:num>
+  <w:num w:numId="2">
     <w:abstractNumId w:val="0"/>
   </w:num>
 </w:numbering>
@@ -3598,6 +3669,7 @@
     <w:lsdException w:name="HTML Sample" w:semiHidden="1" w:unhideWhenUsed="1"/>
     <w:lsdException w:name="HTML Typewriter" w:semiHidden="1" w:unhideWhenUsed="1"/>
     <w:lsdException w:name="HTML Variable" w:semiHidden="1" w:unhideWhenUsed="1"/>
+    <w:lsdException w:name="Normal Table" w:semiHidden="1" w:unhideWhenUsed="1"/>
     <w:lsdException w:name="annotation subject" w:semiHidden="1" w:unhideWhenUsed="1"/>
     <w:lsdException w:name="No List" w:semiHidden="1" w:unhideWhenUsed="1"/>
     <w:lsdException w:name="Outline List 1" w:semiHidden="1" w:unhideWhenUsed="1"/>
@@ -3644,8 +3716,10 @@
     <w:lsdException w:name="Table Subtle 2" w:semiHidden="1" w:unhideWhenUsed="1"/>
     <w:lsdException w:name="Table Web 1" w:semiHidden="1" w:unhideWhenUsed="1"/>
     <w:lsdException w:name="Table Web 2" w:semiHidden="1" w:unhideWhenUsed="1"/>
+    <w:lsdException w:name="Table Web 3" w:semiHidden="1" w:unhideWhenUsed="1"/>
     <w:lsdException w:name="Balloon Text" w:semiHidden="1" w:unhideWhenUsed="1"/>
     <w:lsdException w:name="Table Grid" w:uiPriority="39"/>
+    <w:lsdException w:name="Table Theme" w:semiHidden="1" w:unhideWhenUsed="1"/>
     <w:lsdException w:name="Placeholder Text" w:semiHidden="1"/>
     <w:lsdException w:name="No Spacing" w:uiPriority="1" w:qFormat="1"/>
     <w:lsdException w:name="Light Shading" w:uiPriority="60"/>
@@ -3874,6 +3948,7 @@
   <w:style w:type="character" w:default="1" w:styleId="DefaultParagraphFont">
     <w:name w:val="Default Paragraph Font"/>
     <w:uiPriority w:val="1"/>
+    <w:semiHidden/>
     <w:unhideWhenUsed/>
   </w:style>
   <w:style w:type="table" w:default="1" w:styleId="TableNormal">

</xml_diff>